<commit_message>
change dashboard task to view statistics
</commit_message>
<xml_diff>
--- a/yyang895/phase_1_report_yyang895.docx
+++ b/yyang895/phase_1_report_yyang895.docx
@@ -18,7 +18,25 @@
           <w:szCs w:val="32"/>
           <w:u w:val="single"/>
         </w:rPr>
-        <w:t>Dashboard</w:t>
+        <w:t>V</w:t>
+      </w:r>
+      <w:r>
+        <w:rPr>
+          <w:rFonts w:ascii="Times New Roman" w:hAnsi="Times New Roman" w:cs="Times New Roman" w:hint="eastAsia"/>
+          <w:sz w:val="32"/>
+          <w:szCs w:val="32"/>
+          <w:u w:val="single"/>
+        </w:rPr>
+        <w:t>iew</w:t>
+      </w:r>
+      <w:r>
+        <w:rPr>
+          <w:rFonts w:ascii="Times New Roman" w:hAnsi="Times New Roman" w:cs="Times New Roman"/>
+          <w:sz w:val="32"/>
+          <w:szCs w:val="32"/>
+          <w:u w:val="single"/>
+        </w:rPr>
+        <w:t xml:space="preserve"> Statistics</w:t>
       </w:r>
     </w:p>
     <w:p>
@@ -2893,14 +2911,13 @@
       </w:pPr>
       <w:r>
         <w:rPr>
-          <w:rFonts w:ascii="Times New Roman" w:hAnsi="Times New Roman" w:cs="Times New Roman"/>
           <w:noProof/>
         </w:rPr>
         <w:drawing>
-          <wp:inline distT="0" distB="0" distL="0" distR="0" wp14:anchorId="5580C14D" wp14:editId="5EE79AAC">
-            <wp:extent cx="2050415" cy="1255395"/>
-            <wp:effectExtent l="0" t="0" r="6985" b="1905"/>
-            <wp:docPr id="5" name="Picture 5"/>
+          <wp:inline distT="0" distB="0" distL="0" distR="0" wp14:anchorId="032A5A6A" wp14:editId="22FF993D">
+            <wp:extent cx="2050415" cy="1257300"/>
+            <wp:effectExtent l="0" t="0" r="0" b="0"/>
+            <wp:docPr id="1" name="Picture 1"/>
             <wp:cNvGraphicFramePr>
               <a:graphicFrameLocks xmlns:a="http://schemas.openxmlformats.org/drawingml/2006/main" noChangeAspect="1"/>
             </wp:cNvGraphicFramePr>
@@ -2908,7 +2925,7 @@
               <a:graphicData uri="http://schemas.openxmlformats.org/drawingml/2006/picture">
                 <pic:pic xmlns:pic="http://schemas.openxmlformats.org/drawingml/2006/picture">
                   <pic:nvPicPr>
-                    <pic:cNvPr id="0" name="Picture 3"/>
+                    <pic:cNvPr id="0" name="Picture 1"/>
                     <pic:cNvPicPr>
                       <a:picLocks noChangeAspect="1" noChangeArrowheads="1"/>
                     </pic:cNvPicPr>
@@ -2929,7 +2946,7 @@
                   <pic:spPr bwMode="auto">
                     <a:xfrm>
                       <a:off x="0" y="0"/>
-                      <a:ext cx="2050415" cy="1255395"/>
+                      <a:ext cx="2050415" cy="1257300"/>
                     </a:xfrm>
                     <a:prstGeom prst="rect">
                       <a:avLst/>

</xml_diff>

<commit_message>
remove form after drop down list
</commit_message>
<xml_diff>
--- a/yyang895/phase_1_report_yyang895.docx
+++ b/yyang895/phase_1_report_yyang895.docx
@@ -2158,18 +2158,8 @@
           <w:sz w:val="24"/>
           <w:szCs w:val="24"/>
         </w:rPr>
-        <w:t xml:space="preserve">uery for total count of </w:t>
-      </w:r>
-      <w:proofErr w:type="spellStart"/>
-      <w:r>
-        <w:rPr>
-          <w:rFonts w:ascii="Times New Roman" w:hAnsi="Times New Roman" w:cs="Times New Roman"/>
-          <w:sz w:val="24"/>
-          <w:szCs w:val="24"/>
-        </w:rPr>
-        <w:t>Store_Number</w:t>
-      </w:r>
-      <w:proofErr w:type="spellEnd"/>
+        <w:t>uery for total count of Store_Number</w:t>
+      </w:r>
       <w:r>
         <w:rPr>
           <w:rFonts w:ascii="Times New Roman" w:hAnsi="Times New Roman" w:cs="Times New Roman"/>
@@ -2291,25 +2281,7 @@
           <w:sz w:val="24"/>
           <w:szCs w:val="24"/>
         </w:rPr>
-        <w:t xml:space="preserve">Query for the total count of </w:t>
-      </w:r>
-      <w:proofErr w:type="spellStart"/>
-      <w:r>
-        <w:rPr>
-          <w:rFonts w:ascii="Times New Roman" w:hAnsi="Times New Roman" w:cs="Times New Roman"/>
-          <w:sz w:val="24"/>
-          <w:szCs w:val="24"/>
-        </w:rPr>
-        <w:t>Store_Number</w:t>
-      </w:r>
-      <w:proofErr w:type="spellEnd"/>
-      <w:r>
-        <w:rPr>
-          <w:rFonts w:ascii="Times New Roman" w:hAnsi="Times New Roman" w:cs="Times New Roman"/>
-          <w:sz w:val="24"/>
-          <w:szCs w:val="24"/>
-        </w:rPr>
-        <w:t xml:space="preserve"> in the </w:t>
+        <w:t xml:space="preserve">Query for the total count of Store_Number in the </w:t>
       </w:r>
       <w:r>
         <w:rPr>
@@ -2358,51 +2330,15 @@
           <w:sz w:val="24"/>
           <w:szCs w:val="24"/>
         </w:rPr>
-        <w:t xml:space="preserve">both </w:t>
-      </w:r>
-      <w:proofErr w:type="spellStart"/>
-      <w:r>
-        <w:rPr>
-          <w:rFonts w:ascii="Times New Roman" w:hAnsi="Times New Roman" w:cs="Times New Roman"/>
-          <w:sz w:val="24"/>
-          <w:szCs w:val="24"/>
-        </w:rPr>
-        <w:t>Has</w:t>
-      </w:r>
-      <w:r>
-        <w:rPr>
-          <w:rFonts w:ascii="Times New Roman" w:hAnsi="Times New Roman" w:cs="Times New Roman"/>
-          <w:sz w:val="24"/>
-          <w:szCs w:val="24"/>
-        </w:rPr>
-        <w:t>_Restaurant</w:t>
-      </w:r>
-      <w:proofErr w:type="spellEnd"/>
-      <w:r>
-        <w:rPr>
-          <w:rFonts w:ascii="Times New Roman" w:hAnsi="Times New Roman" w:cs="Times New Roman"/>
-          <w:sz w:val="24"/>
-          <w:szCs w:val="24"/>
-        </w:rPr>
-        <w:t xml:space="preserve"> and </w:t>
-      </w:r>
-      <w:proofErr w:type="spellStart"/>
-      <w:r>
-        <w:rPr>
-          <w:rFonts w:ascii="Times New Roman" w:hAnsi="Times New Roman" w:cs="Times New Roman"/>
-          <w:sz w:val="24"/>
-          <w:szCs w:val="24"/>
-        </w:rPr>
-        <w:t>Has_Snack_Bar</w:t>
-      </w:r>
-      <w:proofErr w:type="spellEnd"/>
-      <w:r>
-        <w:rPr>
-          <w:rFonts w:ascii="Times New Roman" w:hAnsi="Times New Roman" w:cs="Times New Roman"/>
-          <w:sz w:val="24"/>
-          <w:szCs w:val="24"/>
-        </w:rPr>
-        <w:t xml:space="preserve"> value as true.</w:t>
+        <w:t>both Has</w:t>
+      </w:r>
+      <w:r>
+        <w:rPr>
+          <w:rFonts w:ascii="Times New Roman" w:hAnsi="Times New Roman" w:cs="Times New Roman"/>
+          <w:sz w:val="24"/>
+          <w:szCs w:val="24"/>
+        </w:rPr>
+        <w:t>_Restaurant and Has_Snack_Bar value as true.</w:t>
       </w:r>
     </w:p>
     <w:p>
@@ -2492,25 +2428,7 @@
           <w:sz w:val="24"/>
           <w:szCs w:val="24"/>
         </w:rPr>
-        <w:t xml:space="preserve">the total count of </w:t>
-      </w:r>
-      <w:proofErr w:type="spellStart"/>
-      <w:r>
-        <w:rPr>
-          <w:rFonts w:ascii="Times New Roman" w:hAnsi="Times New Roman" w:cs="Times New Roman"/>
-          <w:sz w:val="24"/>
-          <w:szCs w:val="24"/>
-        </w:rPr>
-        <w:t>Store_Number</w:t>
-      </w:r>
-      <w:proofErr w:type="spellEnd"/>
-      <w:r>
-        <w:rPr>
-          <w:rFonts w:ascii="Times New Roman" w:hAnsi="Times New Roman" w:cs="Times New Roman"/>
-          <w:sz w:val="24"/>
-          <w:szCs w:val="24"/>
-        </w:rPr>
-        <w:t xml:space="preserve"> </w:t>
+        <w:t xml:space="preserve">the total count of Store_Number </w:t>
       </w:r>
       <w:r>
         <w:rPr>
@@ -3555,7 +3473,7 @@
           <w:sz w:val="24"/>
           <w:szCs w:val="24"/>
         </w:rPr>
-        <w:t xml:space="preserve"> lists in descending order on the drop-down list form.</w:t>
+        <w:t xml:space="preserve"> lists in descending order on the drop-down list.</w:t>
       </w:r>
       <w:r>
         <w:rPr>
@@ -3585,7 +3503,7 @@
           <w:sz w:val="24"/>
           <w:szCs w:val="24"/>
         </w:rPr>
-        <w:t xml:space="preserve">On the drop-down list form, </w:t>
+        <w:t xml:space="preserve">On the drop-down list, </w:t>
       </w:r>
       <w:r>
         <w:rPr>
@@ -4358,22 +4276,6 @@
           <w:sz w:val="24"/>
           <w:szCs w:val="24"/>
         </w:rPr>
-        <w:t>form</w:t>
-      </w:r>
-      <w:r>
-        <w:rPr>
-          <w:rFonts w:ascii="Times New Roman" w:hAnsi="Times New Roman" w:cs="Times New Roman"/>
-          <w:sz w:val="24"/>
-          <w:szCs w:val="24"/>
-        </w:rPr>
-        <w:t xml:space="preserve"> </w:t>
-      </w:r>
-      <w:r>
-        <w:rPr>
-          <w:rFonts w:ascii="Times New Roman" w:hAnsi="Times New Roman" w:cs="Times New Roman"/>
-          <w:sz w:val="24"/>
-          <w:szCs w:val="24"/>
-        </w:rPr>
         <w:t>is clicked.</w:t>
       </w:r>
     </w:p>
@@ -4563,7 +4465,7 @@
           <w:sz w:val="24"/>
           <w:szCs w:val="24"/>
         </w:rPr>
-        <w:t>e drop-down list form</w:t>
+        <w:t>e drop-down list</w:t>
       </w:r>
       <w:r>
         <w:rPr>
@@ -4829,23 +4731,13 @@
         </w:rPr>
         <w:t xml:space="preserve">Get all </w:t>
       </w:r>
-      <w:proofErr w:type="spellStart"/>
-      <w:r>
-        <w:rPr>
-          <w:rFonts w:ascii="Times New Roman" w:hAnsi="Times New Roman" w:cs="Times New Roman"/>
-          <w:sz w:val="24"/>
-          <w:szCs w:val="24"/>
-        </w:rPr>
-        <w:t>Category_Name</w:t>
-      </w:r>
-      <w:proofErr w:type="spellEnd"/>
-      <w:r>
-        <w:rPr>
-          <w:rFonts w:ascii="Times New Roman" w:hAnsi="Times New Roman" w:cs="Times New Roman"/>
-          <w:sz w:val="24"/>
-          <w:szCs w:val="24"/>
-        </w:rPr>
-        <w:t xml:space="preserve"> data</w:t>
+      <w:r>
+        <w:rPr>
+          <w:rFonts w:ascii="Times New Roman" w:hAnsi="Times New Roman" w:cs="Times New Roman"/>
+          <w:sz w:val="24"/>
+          <w:szCs w:val="24"/>
+        </w:rPr>
+        <w:t>Category_Name data</w:t>
       </w:r>
       <w:r>
         <w:rPr>
@@ -6343,6 +6235,12 @@
 </file>
 
 <file path=customXml/item1.xml><?xml version="1.0" encoding="utf-8"?>
+<p:properties xmlns:p="http://schemas.microsoft.com/office/2006/metadata/properties" xmlns:xsi="http://www.w3.org/2001/XMLSchema-instance" xmlns:pc="http://schemas.microsoft.com/office/infopath/2007/PartnerControls">
+  <documentManagement/>
+</p:properties>
+</file>
+
+<file path=customXml/item2.xml><?xml version="1.0" encoding="utf-8"?>
 <?mso-contentType ?>
 <FormTemplates xmlns="http://schemas.microsoft.com/sharepoint/v3/contenttype/forms">
   <Display>DocumentLibraryForm</Display>
@@ -6351,17 +6249,7 @@
 </FormTemplates>
 </file>
 
-<file path=customXml/item2.xml><?xml version="1.0" encoding="utf-8"?>
-<p:properties xmlns:p="http://schemas.microsoft.com/office/2006/metadata/properties" xmlns:xsi="http://www.w3.org/2001/XMLSchema-instance" xmlns:pc="http://schemas.microsoft.com/office/infopath/2007/PartnerControls">
-  <documentManagement/>
-</p:properties>
-</file>
-
 <file path=customXml/item3.xml><?xml version="1.0" encoding="utf-8"?>
-<b:Sources xmlns:b="http://schemas.openxmlformats.org/officeDocument/2006/bibliography" xmlns="http://schemas.openxmlformats.org/officeDocument/2006/bibliography" SelectedStyle="\APASixthEditionOfficeOnline.xsl" StyleName="APA" Version="6"/>
-</file>
-
-<file path=customXml/item4.xml><?xml version="1.0" encoding="utf-8"?>
 <ct:contentTypeSchema xmlns:ct="http://schemas.microsoft.com/office/2006/metadata/contentType" xmlns:ma="http://schemas.microsoft.com/office/2006/metadata/properties/metaAttributes" ct:_="" ma:_="" ma:contentTypeName="Document" ma:contentTypeID="0x0101006D61076399293F4583D3111B6DEC6604" ma:contentTypeVersion="0" ma:contentTypeDescription="Create a new document." ma:contentTypeScope="" ma:versionID="eeadff1ee3bad737c1c7b9ce91a54ab1">
   <xsd:schema xmlns:xsd="http://www.w3.org/2001/XMLSchema" xmlns:xs="http://www.w3.org/2001/XMLSchema" xmlns:p="http://schemas.microsoft.com/office/2006/metadata/properties" targetNamespace="http://schemas.microsoft.com/office/2006/metadata/properties" ma:root="true" ma:fieldsID="1a02fe0b5325afbcad97a1566b7e5d95">
     <xsd:element name="properties">
@@ -6475,15 +6363,11 @@
 </ct:contentTypeSchema>
 </file>
 
-<file path=customXml/itemProps1.xml><?xml version="1.0" encoding="utf-8"?>
-<ds:datastoreItem xmlns:ds="http://schemas.openxmlformats.org/officeDocument/2006/customXml" ds:itemID="{B7E08CB1-282D-4CCC-9E9F-E80D68C9BFF7}">
-  <ds:schemaRefs>
-    <ds:schemaRef ds:uri="http://schemas.microsoft.com/sharepoint/v3/contenttype/forms"/>
-  </ds:schemaRefs>
-</ds:datastoreItem>
+<file path=customXml/item4.xml><?xml version="1.0" encoding="utf-8"?>
+<b:Sources xmlns:b="http://schemas.openxmlformats.org/officeDocument/2006/bibliography" xmlns="http://schemas.openxmlformats.org/officeDocument/2006/bibliography" SelectedStyle="\APASixthEditionOfficeOnline.xsl" StyleName="APA" Version="6"/>
 </file>
 
-<file path=customXml/itemProps2.xml><?xml version="1.0" encoding="utf-8"?>
+<file path=customXml/itemProps1.xml><?xml version="1.0" encoding="utf-8"?>
 <ds:datastoreItem xmlns:ds="http://schemas.openxmlformats.org/officeDocument/2006/customXml" ds:itemID="{5BF469DF-FDA8-4059-83AC-7C112781A6C1}">
   <ds:schemaRefs>
     <ds:schemaRef ds:uri="http://schemas.microsoft.com/office/2006/metadata/properties"/>
@@ -6492,15 +6376,15 @@
 </ds:datastoreItem>
 </file>
 
-<file path=customXml/itemProps3.xml><?xml version="1.0" encoding="utf-8"?>
-<ds:datastoreItem xmlns:ds="http://schemas.openxmlformats.org/officeDocument/2006/customXml" ds:itemID="{0686AF12-96D0-410A-A3CB-AABF3E5EBA32}">
+<file path=customXml/itemProps2.xml><?xml version="1.0" encoding="utf-8"?>
+<ds:datastoreItem xmlns:ds="http://schemas.openxmlformats.org/officeDocument/2006/customXml" ds:itemID="{B7E08CB1-282D-4CCC-9E9F-E80D68C9BFF7}">
   <ds:schemaRefs>
-    <ds:schemaRef ds:uri="http://schemas.openxmlformats.org/officeDocument/2006/bibliography"/>
+    <ds:schemaRef ds:uri="http://schemas.microsoft.com/sharepoint/v3/contenttype/forms"/>
   </ds:schemaRefs>
 </ds:datastoreItem>
 </file>
 
-<file path=customXml/itemProps4.xml><?xml version="1.0" encoding="utf-8"?>
+<file path=customXml/itemProps3.xml><?xml version="1.0" encoding="utf-8"?>
 <ds:datastoreItem xmlns:ds="http://schemas.openxmlformats.org/officeDocument/2006/customXml" ds:itemID="{5868CA8B-2FEE-41EE-907E-234E768EC70A}">
   <ds:schemaRefs>
     <ds:schemaRef ds:uri="http://schemas.microsoft.com/office/2006/metadata/contentType"/>
@@ -6514,4 +6398,12 @@
     <ds:schemaRef ds:uri="http://schemas.microsoft.com/office/infopath/2007/PartnerControls"/>
   </ds:schemaRefs>
 </ds:datastoreItem>
+</file>
+
+<file path=customXml/itemProps4.xml><?xml version="1.0" encoding="utf-8"?>
+<ds:datastoreItem xmlns:ds="http://schemas.openxmlformats.org/officeDocument/2006/customXml" ds:itemID="{0686AF12-96D0-410A-A3CB-AABF3E5EBA32}">
+  <ds:schemaRefs>
+    <ds:schemaRef ds:uri="http://schemas.openxmlformats.org/officeDocument/2006/bibliography"/>
+  </ds:schemaRefs>
+</ds:datastoreItem>
 </file>
</xml_diff>